<commit_message>
fix: fixing user story doc
</commit_message>
<xml_diff>
--- a/doc/Requisito6-UserStory-jkopps.docx
+++ b/doc/Requisito6-UserStory-jkopps.docx
@@ -49,12 +49,12 @@
           <wp:inline distB="19050" distT="19050" distL="19050" distR="19050">
             <wp:extent cx="190500" cy="190500"/>
             <wp:effectExtent b="0" l="0" r="0" t="0"/>
-            <wp:docPr id="42" name="image3.png"/>
+            <wp:docPr id="43" name="image1.png"/>
             <a:graphic>
               <a:graphicData uri="http://schemas.openxmlformats.org/drawingml/2006/picture">
                 <pic:pic>
                   <pic:nvPicPr>
-                    <pic:cNvPr id="0" name="image3.png"/>
+                    <pic:cNvPr id="0" name="image1.png"/>
                     <pic:cNvPicPr preferRelativeResize="0"/>
                   </pic:nvPicPr>
                   <pic:blipFill>
@@ -1335,41 +1335,14 @@
         <w:spacing w:after="120" w:before="400" w:lineRule="auto"/>
         <w:rPr>
           <w:rFonts w:ascii="Proxima Nova" w:cs="Proxima Nova" w:eastAsia="Proxima Nova" w:hAnsi="Proxima Nova"/>
-          <w:b w:val="1"/>
-          <w:sz w:val="24"/>
-          <w:szCs w:val="24"/>
-        </w:rPr>
-      </w:pPr>
-      <w:bookmarkStart w:colFirst="0" w:colLast="0" w:name="_heading=h.yflzl8i59lv5" w:id="4"/>
-      <w:bookmarkEnd w:id="4"/>
-      <w:r>
-        <w:rPr>
-          <w:rtl w:val="0"/>
-        </w:rPr>
-      </w:r>
-    </w:p>
-    <w:p>
-      <w:pPr>
-        <w:keepNext w:val="1"/>
-        <w:keepLines w:val="1"/>
-        <w:pBdr>
-          <w:top w:space="0" w:sz="0" w:val="nil"/>
-          <w:left w:space="0" w:sz="0" w:val="nil"/>
-          <w:bottom w:space="0" w:sz="0" w:val="nil"/>
-          <w:right w:space="0" w:sz="0" w:val="nil"/>
-          <w:between w:space="0" w:sz="0" w:val="nil"/>
-        </w:pBdr>
-        <w:spacing w:after="120" w:before="400" w:lineRule="auto"/>
-        <w:rPr>
-          <w:rFonts w:ascii="Proxima Nova" w:cs="Proxima Nova" w:eastAsia="Proxima Nova" w:hAnsi="Proxima Nova"/>
           <w:color w:val="434343"/>
           <w:sz w:val="32"/>
           <w:szCs w:val="32"/>
           <w:highlight w:val="white"/>
         </w:rPr>
       </w:pPr>
-      <w:bookmarkStart w:colFirst="0" w:colLast="0" w:name="_heading=h.sfjp77ksxnfm" w:id="5"/>
-      <w:bookmarkEnd w:id="5"/>
+      <w:bookmarkStart w:colFirst="0" w:colLast="0" w:name="_heading=h.sfjp77ksxnfm" w:id="4"/>
+      <w:bookmarkEnd w:id="4"/>
       <w:r>
         <w:rPr>
           <w:rFonts w:ascii="Proxima Nova" w:cs="Proxima Nova" w:eastAsia="Proxima Nova" w:hAnsi="Proxima Nova"/>
@@ -1401,8 +1374,8 @@
           <w:szCs w:val="24"/>
         </w:rPr>
       </w:pPr>
-      <w:bookmarkStart w:colFirst="0" w:colLast="0" w:name="_heading=h.kf4dj0eo30as" w:id="6"/>
-      <w:bookmarkEnd w:id="6"/>
+      <w:bookmarkStart w:colFirst="0" w:colLast="0" w:name="_heading=h.kf4dj0eo30as" w:id="5"/>
+      <w:bookmarkEnd w:id="5"/>
       <w:r>
         <w:rPr>
           <w:rFonts w:ascii="Proxima Nova" w:cs="Proxima Nova" w:eastAsia="Proxima Nova" w:hAnsi="Proxima Nova"/>
@@ -1431,8 +1404,8 @@
           <w:color w:val="366091"/>
         </w:rPr>
       </w:pPr>
-      <w:bookmarkStart w:colFirst="0" w:colLast="0" w:name="_heading=h.6wvrbr7snoxn" w:id="7"/>
-      <w:bookmarkEnd w:id="7"/>
+      <w:bookmarkStart w:colFirst="0" w:colLast="0" w:name="_heading=h.6wvrbr7snoxn" w:id="6"/>
+      <w:bookmarkEnd w:id="6"/>
       <w:r>
         <w:rPr>
           <w:b w:val="1"/>
@@ -1442,12 +1415,12 @@
           <wp:inline distB="114300" distT="114300" distL="114300" distR="114300">
             <wp:extent cx="2000250" cy="1657350"/>
             <wp:effectExtent b="0" l="0" r="0" t="0"/>
-            <wp:docPr id="43" name="image2.png"/>
+            <wp:docPr id="44" name="image3.png"/>
             <a:graphic>
               <a:graphicData uri="http://schemas.openxmlformats.org/drawingml/2006/picture">
                 <pic:pic>
                   <pic:nvPicPr>
-                    <pic:cNvPr id="0" name="image2.png"/>
+                    <pic:cNvPr id="0" name="image3.png"/>
                     <pic:cNvPicPr preferRelativeResize="0"/>
                   </pic:nvPicPr>
                   <pic:blipFill>
@@ -1494,8 +1467,8 @@
           <w:color w:val="366091"/>
         </w:rPr>
       </w:pPr>
-      <w:bookmarkStart w:colFirst="0" w:colLast="0" w:name="_heading=h.uqy1hhxjzte2" w:id="8"/>
-      <w:bookmarkEnd w:id="8"/>
+      <w:bookmarkStart w:colFirst="0" w:colLast="0" w:name="_heading=h.uqy1hhxjzte2" w:id="7"/>
+      <w:bookmarkEnd w:id="7"/>
       <w:r>
         <w:rPr>
           <w:rtl w:val="0"/>
@@ -1522,8 +1495,8 @@
           <w:highlight w:val="white"/>
         </w:rPr>
       </w:pPr>
-      <w:bookmarkStart w:colFirst="0" w:colLast="0" w:name="_heading=h.4z8q6m7xvke4" w:id="9"/>
-      <w:bookmarkEnd w:id="9"/>
+      <w:bookmarkStart w:colFirst="0" w:colLast="0" w:name="_heading=h.4z8q6m7xvke4" w:id="8"/>
+      <w:bookmarkEnd w:id="8"/>
       <w:r>
         <w:rPr>
           <w:rFonts w:ascii="Proxima Nova" w:cs="Proxima Nova" w:eastAsia="Proxima Nova" w:hAnsi="Proxima Nova"/>
@@ -1546,272 +1519,43 @@
       </w:pPr>
       <w:r>
         <w:rPr>
-          <w:rtl w:val="0"/>
-        </w:rPr>
-      </w:r>
-    </w:p>
-    <w:tbl>
-      <w:tblPr>
-        <w:tblStyle w:val="Table2"/>
-        <w:tblW w:w="9030.0" w:type="dxa"/>
-        <w:jc w:val="left"/>
-        <w:tblInd w:w="0.0" w:type="dxa"/>
-        <w:tblBorders>
-          <w:top w:color="000000" w:space="0" w:sz="4" w:val="single"/>
-          <w:left w:color="000000" w:space="0" w:sz="4" w:val="single"/>
-          <w:bottom w:color="000000" w:space="0" w:sz="4" w:val="single"/>
-          <w:right w:color="000000" w:space="0" w:sz="4" w:val="single"/>
-          <w:insideH w:color="000000" w:space="0" w:sz="4" w:val="single"/>
-          <w:insideV w:color="000000" w:space="0" w:sz="4" w:val="single"/>
-        </w:tblBorders>
-        <w:tblLayout w:type="fixed"/>
-        <w:tblLook w:val="0400"/>
-      </w:tblPr>
-      <w:tblGrid>
-        <w:gridCol w:w="1005"/>
-        <w:gridCol w:w="2955"/>
-        <w:gridCol w:w="3300"/>
-        <w:gridCol w:w="1770"/>
-        <w:tblGridChange w:id="0">
-          <w:tblGrid>
-            <w:gridCol w:w="1005"/>
-            <w:gridCol w:w="2955"/>
-            <w:gridCol w:w="3300"/>
-            <w:gridCol w:w="1770"/>
-          </w:tblGrid>
-        </w:tblGridChange>
-      </w:tblGrid>
-      <w:tr>
-        <w:trPr>
-          <w:cantSplit w:val="0"/>
-          <w:tblHeader w:val="0"/>
-        </w:trPr>
-        <w:tc>
-          <w:tcPr>
-            <w:shd w:fill="595959" w:val="clear"/>
-          </w:tcPr>
-          <w:p>
-            <w:pPr>
-              <w:rPr>
-                <w:rFonts w:ascii="Proxima Nova" w:cs="Proxima Nova" w:eastAsia="Proxima Nova" w:hAnsi="Proxima Nova"/>
-                <w:color w:val="ffffff"/>
-                <w:sz w:val="20"/>
-                <w:szCs w:val="20"/>
-              </w:rPr>
-            </w:pPr>
-            <w:r>
-              <w:rPr>
-                <w:rFonts w:ascii="Proxima Nova" w:cs="Proxima Nova" w:eastAsia="Proxima Nova" w:hAnsi="Proxima Nova"/>
-                <w:color w:val="ffffff"/>
-                <w:sz w:val="20"/>
-                <w:szCs w:val="20"/>
-                <w:rtl w:val="0"/>
-              </w:rPr>
-              <w:t xml:space="preserve">HTTP</w:t>
-            </w:r>
-          </w:p>
-        </w:tc>
-        <w:tc>
-          <w:tcPr>
-            <w:shd w:fill="595959" w:val="clear"/>
-          </w:tcPr>
-          <w:p>
-            <w:pPr>
-              <w:rPr>
-                <w:rFonts w:ascii="Proxima Nova" w:cs="Proxima Nova" w:eastAsia="Proxima Nova" w:hAnsi="Proxima Nova"/>
-                <w:color w:val="ffffff"/>
-                <w:sz w:val="20"/>
-                <w:szCs w:val="20"/>
-              </w:rPr>
-            </w:pPr>
-            <w:r>
-              <w:rPr>
-                <w:rFonts w:ascii="Proxima Nova" w:cs="Proxima Nova" w:eastAsia="Proxima Nova" w:hAnsi="Proxima Nova"/>
-                <w:color w:val="ffffff"/>
-                <w:sz w:val="20"/>
-                <w:szCs w:val="20"/>
-                <w:rtl w:val="0"/>
-              </w:rPr>
-              <w:t xml:space="preserve">Plantilla URI</w:t>
-            </w:r>
-          </w:p>
-        </w:tc>
-        <w:tc>
-          <w:tcPr>
-            <w:shd w:fill="595959" w:val="clear"/>
-          </w:tcPr>
-          <w:p>
-            <w:pPr>
-              <w:rPr>
-                <w:rFonts w:ascii="Proxima Nova" w:cs="Proxima Nova" w:eastAsia="Proxima Nova" w:hAnsi="Proxima Nova"/>
-                <w:color w:val="ffffff"/>
-                <w:sz w:val="20"/>
-                <w:szCs w:val="20"/>
-              </w:rPr>
-            </w:pPr>
-            <w:r>
-              <w:rPr>
-                <w:rFonts w:ascii="Proxima Nova" w:cs="Proxima Nova" w:eastAsia="Proxima Nova" w:hAnsi="Proxima Nova"/>
-                <w:color w:val="ffffff"/>
-                <w:sz w:val="20"/>
-                <w:szCs w:val="20"/>
-                <w:rtl w:val="0"/>
-              </w:rPr>
-              <w:t xml:space="preserve">Descripción</w:t>
-            </w:r>
-          </w:p>
-        </w:tc>
-        <w:tc>
-          <w:tcPr>
-            <w:shd w:fill="595959" w:val="clear"/>
-          </w:tcPr>
-          <w:p>
-            <w:pPr>
-              <w:rPr>
-                <w:rFonts w:ascii="Proxima Nova" w:cs="Proxima Nova" w:eastAsia="Proxima Nova" w:hAnsi="Proxima Nova"/>
-                <w:color w:val="ffffff"/>
-                <w:sz w:val="20"/>
-                <w:szCs w:val="20"/>
-              </w:rPr>
-            </w:pPr>
-            <w:r>
-              <w:rPr>
-                <w:rFonts w:ascii="Proxima Nova" w:cs="Proxima Nova" w:eastAsia="Proxima Nova" w:hAnsi="Proxima Nova"/>
-                <w:color w:val="ffffff"/>
-                <w:sz w:val="20"/>
-                <w:szCs w:val="20"/>
-                <w:rtl w:val="0"/>
-              </w:rPr>
-              <w:t xml:space="preserve">US-code</w:t>
-            </w:r>
-          </w:p>
-        </w:tc>
-      </w:tr>
-      <w:tr>
-        <w:trPr>
-          <w:cantSplit w:val="0"/>
-          <w:tblHeader w:val="0"/>
-        </w:trPr>
-        <w:tc>
-          <w:tcPr/>
-          <w:p>
-            <w:pPr>
-              <w:rPr>
-                <w:rFonts w:ascii="Proxima Nova" w:cs="Proxima Nova" w:eastAsia="Proxima Nova" w:hAnsi="Proxima Nova"/>
-                <w:sz w:val="20"/>
-                <w:szCs w:val="20"/>
-              </w:rPr>
-            </w:pPr>
-            <w:r>
-              <w:rPr>
-                <w:rFonts w:ascii="Proxima Nova" w:cs="Proxima Nova" w:eastAsia="Proxima Nova" w:hAnsi="Proxima Nova"/>
-                <w:sz w:val="20"/>
-                <w:szCs w:val="20"/>
-                <w:rtl w:val="0"/>
-              </w:rPr>
-              <w:t xml:space="preserve">GET</w:t>
-            </w:r>
-          </w:p>
-        </w:tc>
-        <w:tc>
-          <w:tcPr/>
-          <w:p>
-            <w:pPr>
-              <w:rPr>
-                <w:rFonts w:ascii="Proxima Nova" w:cs="Proxima Nova" w:eastAsia="Proxima Nova" w:hAnsi="Proxima Nova"/>
-                <w:color w:val="366091"/>
-                <w:sz w:val="20"/>
-                <w:szCs w:val="20"/>
-              </w:rPr>
-            </w:pPr>
-            <w:r>
-              <w:rPr>
-                <w:rFonts w:ascii="Proxima Nova" w:cs="Proxima Nova" w:eastAsia="Proxima Nova" w:hAnsi="Proxima Nova"/>
-                <w:sz w:val="20"/>
-                <w:szCs w:val="20"/>
-                <w:rtl w:val="0"/>
-              </w:rPr>
-              <w:t xml:space="preserve">/api/</w:t>
-            </w:r>
-            <w:r>
-              <w:rPr>
-                <w:rFonts w:ascii="Proxima Nova" w:cs="Proxima Nova" w:eastAsia="Proxima Nova" w:hAnsi="Proxima Nova"/>
-                <w:sz w:val="20"/>
-                <w:szCs w:val="20"/>
-                <w:highlight w:val="yellow"/>
-                <w:rtl w:val="0"/>
-              </w:rPr>
-              <w:t xml:space="preserve">v1</w:t>
-            </w:r>
-            <w:r>
-              <w:rPr>
-                <w:rFonts w:ascii="Proxima Nova" w:cs="Proxima Nova" w:eastAsia="Proxima Nova" w:hAnsi="Proxima Nova"/>
-                <w:sz w:val="20"/>
-                <w:szCs w:val="20"/>
-                <w:rtl w:val="0"/>
-              </w:rPr>
-              <w:t xml:space="preserve">/fresh-products/sale</w:t>
-            </w:r>
-            <w:r>
-              <w:rPr>
-                <w:rtl w:val="0"/>
-              </w:rPr>
-            </w:r>
-          </w:p>
-        </w:tc>
-        <w:tc>
-          <w:tcPr/>
-          <w:p>
-            <w:pPr>
-              <w:rPr>
-                <w:rFonts w:ascii="Proxima Nova" w:cs="Proxima Nova" w:eastAsia="Proxima Nova" w:hAnsi="Proxima Nova"/>
-                <w:sz w:val="20"/>
-                <w:szCs w:val="20"/>
-              </w:rPr>
-            </w:pPr>
-            <w:r>
-              <w:rPr>
-                <w:rFonts w:ascii="Proxima Nova" w:cs="Proxima Nova" w:eastAsia="Proxima Nova" w:hAnsi="Proxima Nova"/>
-                <w:sz w:val="20"/>
-                <w:szCs w:val="20"/>
-                <w:rtl w:val="0"/>
-              </w:rPr>
-              <w:t xml:space="preserve">Obtenha todos os produtos com descontos com data de validade igual ou  menor que 3 semanas.</w:t>
-            </w:r>
-          </w:p>
-        </w:tc>
-        <w:tc>
-          <w:tcPr/>
-          <w:p>
-            <w:pPr>
-              <w:jc w:val="center"/>
-              <w:rPr>
-                <w:rFonts w:ascii="Proxima Nova" w:cs="Proxima Nova" w:eastAsia="Proxima Nova" w:hAnsi="Proxima Nova"/>
-                <w:sz w:val="20"/>
-                <w:szCs w:val="20"/>
-              </w:rPr>
-            </w:pPr>
-            <w:r>
-              <w:rPr>
-                <w:rFonts w:ascii="Proxima Nova" w:cs="Proxima Nova" w:eastAsia="Proxima Nova" w:hAnsi="Proxima Nova"/>
-                <w:sz w:val="20"/>
-                <w:szCs w:val="20"/>
-                <w:rtl w:val="0"/>
-              </w:rPr>
-              <w:t xml:space="preserve">ml-sale-products-06</w:t>
-            </w:r>
-          </w:p>
-        </w:tc>
-      </w:tr>
-    </w:tbl>
-    <w:p>
-      <w:pPr>
-        <w:rPr>
           <w:rFonts w:ascii="Proxima Nova" w:cs="Proxima Nova" w:eastAsia="Proxima Nova" w:hAnsi="Proxima Nova"/>
           <w:sz w:val="20"/>
           <w:szCs w:val="20"/>
         </w:rPr>
-      </w:pPr>
+        <w:drawing>
+          <wp:inline distB="114300" distT="114300" distL="114300" distR="114300">
+            <wp:extent cx="5731200" cy="723900"/>
+            <wp:effectExtent b="0" l="0" r="0" t="0"/>
+            <wp:docPr id="41" name="image4.png"/>
+            <a:graphic>
+              <a:graphicData uri="http://schemas.openxmlformats.org/drawingml/2006/picture">
+                <pic:pic>
+                  <pic:nvPicPr>
+                    <pic:cNvPr id="0" name="image4.png"/>
+                    <pic:cNvPicPr preferRelativeResize="0"/>
+                  </pic:nvPicPr>
+                  <pic:blipFill>
+                    <a:blip r:embed="rId9"/>
+                    <a:srcRect b="0" l="0" r="0" t="0"/>
+                    <a:stretch>
+                      <a:fillRect/>
+                    </a:stretch>
+                  </pic:blipFill>
+                  <pic:spPr>
+                    <a:xfrm>
+                      <a:off x="0" y="0"/>
+                      <a:ext cx="5731200" cy="723900"/>
+                    </a:xfrm>
+                    <a:prstGeom prst="rect"/>
+                    <a:ln/>
+                  </pic:spPr>
+                </pic:pic>
+              </a:graphicData>
+            </a:graphic>
+          </wp:inline>
+        </w:drawing>
+      </w:r>
       <w:r>
         <w:rPr>
           <w:rtl w:val="0"/>
@@ -1933,7 +1677,7 @@
       </w:r>
     </w:p>
     <w:sectPr>
-      <w:headerReference r:id="rId9" w:type="default"/>
+      <w:headerReference r:id="rId10" w:type="default"/>
       <w:pgSz w:h="16834" w:w="11909" w:orient="portrait"/>
       <w:pgMar w:bottom="1440" w:top="1440" w:left="1440" w:right="1440" w:header="720" w:footer="720"/>
       <w:pgNumType w:start="1"/>
@@ -1966,12 +1710,12 @@
           <wp:extent cx="7707923" cy="1252538"/>
           <wp:effectExtent b="0" l="0" r="0" t="0"/>
           <wp:wrapSquare wrapText="bothSides" distB="0" distT="0" distL="0" distR="0"/>
-          <wp:docPr id="41" name="image1.jpg"/>
+          <wp:docPr id="42" name="image2.jpg"/>
           <a:graphic>
             <a:graphicData uri="http://schemas.openxmlformats.org/drawingml/2006/picture">
               <pic:pic>
                 <pic:nvPicPr>
-                  <pic:cNvPr id="0" name="image1.jpg"/>
+                  <pic:cNvPr id="0" name="image2.jpg"/>
                   <pic:cNvPicPr preferRelativeResize="0"/>
                 </pic:nvPicPr>
                 <pic:blipFill>
@@ -3629,22 +3373,6 @@
     </w:rPr>
   </w:style>
   <w:style w:type="table" w:styleId="Table1">
-    <w:basedOn w:val="TableNormal"/>
-    <w:pPr>
-      <w:spacing w:line="240" w:lineRule="auto"/>
-    </w:pPr>
-    <w:tblPr>
-      <w:tblStyleRowBandSize w:val="1"/>
-      <w:tblStyleColBandSize w:val="1"/>
-      <w:tblCellMar>
-        <w:top w:w="0.0" w:type="dxa"/>
-        <w:left w:w="108.0" w:type="dxa"/>
-        <w:bottom w:w="0.0" w:type="dxa"/>
-        <w:right w:w="108.0" w:type="dxa"/>
-      </w:tblCellMar>
-    </w:tblPr>
-  </w:style>
-  <w:style w:type="table" w:styleId="Table2">
     <w:basedOn w:val="TableNormal"/>
     <w:pPr>
       <w:spacing w:line="240" w:lineRule="auto"/>
@@ -3985,7 +3713,7 @@
 
 <file path=customXML/item1.xml><?xml version="1.0" encoding="utf-8"?>
 <go:gDocsCustomXmlDataStorage xmlns:go="http://customooxmlschemas.google.com/" xmlns:r="http://schemas.openxmlformats.org/officeDocument/2006/relationships">
-  <go:docsCustomData xmlns:go="http://customooxmlschemas.google.com/" roundtripDataSignature="AMtx7mjq558/jBVm5TRP+RL8yW2Gxc2Gdw==">AMUW2mWAaaCZLUBlVGrqKJv1OhL6XDrp54oHWb9MD2JO14r7mYLWK12ICvz/vMr1AmnHOFZ6zbFH/PNzBIYvR8omUpTHLB7yyOGrS9C4suYKNW9zLNsXMDU9nWAKuHsV2HdNjFrx/IirZMv9lrVRtBOfovJuyCBHUDj+3AmvZVVdl1t2HhkI1gHIUrojxu7y+9ZkxzKhE/QzMpZioiD9bVtRdBC4X5ilF9rLjmTy24CxRlI7nj8KmKUhvdhtdgtWxQNxVERANZAZ7/IvD3RwGUgPvDtync99WdUHr8H8L2PPAEdjzZdDYnqeHypNJniT6JNJdphZZeBc</go:docsCustomData>
+  <go:docsCustomData xmlns:go="http://customooxmlschemas.google.com/" roundtripDataSignature="AMtx7mg470zscTQu4zj0alLCClVaVJI//Q==">AMUW2mXrSM5MS1bfdd74+q+QF1SVFDbze7+AzCdNb5SCPheRXEp1tNdV6r3KXCKRZWzp6eu7Kra5FqR5iTEBKb8dvkWuZTPT9aCXKppNXGvtgCSuwR0wmtInupGKyyp8EGw/rFGqDE64rRmWVykMbqtmO63Q/DAoTMnTSpJpv4jEBnsKz+y6GdGuGdQK0mvjvt6XgIoy2cCPxu/LtGW/HFIZnSXfQA7IXVDY5vb/xmhqA05ciWQc5OAE9/vOZhSL+wbzS2OvqnZdT9s2DigjIDSiINNC9MQaUYWzfHm7KAzLUEzqeRAWRes=</go:docsCustomData>
 </go:gDocsCustomXmlDataStorage>
 </file>
 

</xml_diff>